<commit_message>
changed Web requirements, Meeting
</commit_message>
<xml_diff>
--- a/Web requirements.docx
+++ b/Web requirements.docx
@@ -331,7 +331,6 @@
     <w:p>
       <w:pPr>
         <w:rPr>
-          <w:rFonts w:hint="eastAsia"/>
           <w:sz w:val="21"/>
           <w:szCs w:val="21"/>
         </w:rPr>
@@ -464,11 +463,6 @@
     </w:p>
     <w:p/>
     <w:p>
-      <w:pPr>
-        <w:rPr>
-          <w:rFonts w:hint="eastAsia"/>
-        </w:rPr>
-      </w:pPr>
       <w:r>
         <w:t>(</w:t>
       </w:r>
@@ -510,7 +504,6 @@
     <w:p>
       <w:pPr>
         <w:rPr>
-          <w:rFonts w:hint="eastAsia"/>
           <w:lang w:val="en-AU"/>
         </w:rPr>
       </w:pPr>
@@ -564,7 +557,6 @@
     <w:p>
       <w:pPr>
         <w:rPr>
-          <w:rFonts w:hint="eastAsia"/>
           <w:lang w:val="en-AU"/>
         </w:rPr>
       </w:pPr>
@@ -598,7 +590,6 @@
         </w:numPr>
         <w:ind w:firstLineChars="0"/>
         <w:rPr>
-          <w:rFonts w:hint="eastAsia"/>
           <w:lang w:val="en-AU"/>
         </w:rPr>
       </w:pPr>
@@ -961,15 +952,13 @@
     <w:p>
       <w:pPr>
         <w:rPr>
-          <w:rFonts w:hint="eastAsia"/>
-          <w:lang w:val="en-AU"/>
-        </w:rPr>
-      </w:pPr>
-    </w:p>
-    <w:p>
-      <w:pPr>
-        <w:rPr>
-          <w:rFonts w:hint="eastAsia"/>
+          <w:lang w:val="en-AU"/>
+        </w:rPr>
+      </w:pPr>
+    </w:p>
+    <w:p>
+      <w:pPr>
+        <w:rPr>
           <w:lang w:val="en-AU"/>
         </w:rPr>
       </w:pPr>
@@ -1010,7 +999,6 @@
     <w:p>
       <w:pPr>
         <w:rPr>
-          <w:rFonts w:hint="eastAsia"/>
           <w:lang w:val="en-AU"/>
         </w:rPr>
       </w:pPr>
@@ -1153,30 +1141,27 @@
     <w:p>
       <w:pPr>
         <w:rPr>
-          <w:rFonts w:hint="eastAsia"/>
-          <w:lang w:val="en-AU"/>
-        </w:rPr>
-      </w:pPr>
-    </w:p>
-    <w:p>
-      <w:pPr>
-        <w:rPr>
-          <w:rFonts w:hint="eastAsia"/>
-          <w:lang w:val="en-AU"/>
-        </w:rPr>
-      </w:pPr>
-    </w:p>
-    <w:p>
-      <w:pPr>
-        <w:rPr>
-          <w:lang w:val="en-AU"/>
-        </w:rPr>
-      </w:pPr>
-    </w:p>
-    <w:p>
-      <w:pPr>
-        <w:rPr>
-          <w:rFonts w:hint="eastAsia"/>
+          <w:lang w:val="en-AU"/>
+        </w:rPr>
+      </w:pPr>
+    </w:p>
+    <w:p>
+      <w:pPr>
+        <w:rPr>
+          <w:lang w:val="en-AU"/>
+        </w:rPr>
+      </w:pPr>
+    </w:p>
+    <w:p>
+      <w:pPr>
+        <w:rPr>
+          <w:lang w:val="en-AU"/>
+        </w:rPr>
+      </w:pPr>
+    </w:p>
+    <w:p>
+      <w:pPr>
+        <w:rPr>
           <w:lang w:val="en-AU"/>
         </w:rPr>
       </w:pPr>
@@ -1208,6 +1193,7 @@
       </w:pPr>
       <w:r>
         <w:rPr>
+          <w:noProof/>
           <w:lang w:val="en-AU"/>
         </w:rPr>
         <w:drawing>
@@ -1284,7 +1270,6 @@
     <w:p>
       <w:pPr>
         <w:rPr>
-          <w:rFonts w:hint="eastAsia"/>
           <w:lang w:val="en-AU"/>
         </w:rPr>
       </w:pPr>
@@ -1298,7 +1283,6 @@
     <w:p>
       <w:pPr>
         <w:rPr>
-          <w:rFonts w:hint="eastAsia"/>
           <w:lang w:val="en-AU"/>
         </w:rPr>
       </w:pPr>
@@ -1339,7 +1323,6 @@
     <w:p>
       <w:pPr>
         <w:rPr>
-          <w:rFonts w:hint="eastAsia"/>
           <w:lang w:val="en-AU"/>
         </w:rPr>
       </w:pPr>
@@ -1394,26 +1377,19 @@
         <w:rPr>
           <w:lang w:val="en-AU"/>
         </w:rPr>
-        <w:t xml:space="preserve"> us</w:t>
-      </w:r>
-      <w:r>
-        <w:rPr>
-          <w:lang w:val="en-AU"/>
-        </w:rPr>
-        <w:t>:</w:t>
-      </w:r>
-    </w:p>
-    <w:p>
-      <w:pPr>
-        <w:rPr>
-          <w:lang w:val="en-AU"/>
-        </w:rPr>
-      </w:pPr>
-    </w:p>
-    <w:p>
-      <w:pPr>
-        <w:rPr>
-          <w:rFonts w:hint="eastAsia"/>
+        <w:t xml:space="preserve"> us:</w:t>
+      </w:r>
+    </w:p>
+    <w:p>
+      <w:pPr>
+        <w:rPr>
+          <w:lang w:val="en-AU"/>
+        </w:rPr>
+      </w:pPr>
+    </w:p>
+    <w:p>
+      <w:pPr>
+        <w:rPr>
           <w:lang w:val="en-AU"/>
         </w:rPr>
       </w:pPr>
@@ -1428,15 +1404,7 @@
         <w:rPr>
           <w:lang w:val="en-AU"/>
         </w:rPr>
-        <w:t>enro</w:t>
-      </w:r>
-      <w:bookmarkStart w:id="0" w:name="_GoBack"/>
-      <w:bookmarkEnd w:id="0"/>
-      <w:r>
-        <w:rPr>
-          <w:lang w:val="en-AU"/>
-        </w:rPr>
-        <w:t xml:space="preserve">lment </w:t>
+        <w:t xml:space="preserve">enrolment </w:t>
       </w:r>
       <w:r>
         <w:rPr>
@@ -1456,7 +1424,6 @@
     <w:p>
       <w:pPr>
         <w:rPr>
-          <w:rFonts w:hint="eastAsia"/>
           <w:lang w:val="en-AU"/>
         </w:rPr>
       </w:pPr>
@@ -1471,7 +1438,6 @@
     <w:p>
       <w:pPr>
         <w:rPr>
-          <w:rFonts w:hint="eastAsia"/>
           <w:lang w:val="en-AU"/>
         </w:rPr>
       </w:pPr>
@@ -1541,7 +1507,6 @@
     <w:p>
       <w:pPr>
         <w:rPr>
-          <w:rFonts w:hint="eastAsia"/>
           <w:lang w:val="en-AU"/>
         </w:rPr>
       </w:pPr>
@@ -1751,10 +1716,416 @@
     <w:p>
       <w:pPr>
         <w:rPr>
-          <w:rFonts w:hint="eastAsia"/>
-          <w:lang w:val="en-AU"/>
-        </w:rPr>
-      </w:pPr>
+          <w:lang w:val="en-AU"/>
+        </w:rPr>
+      </w:pPr>
+      <w:r>
+        <w:rPr>
+          <w:rFonts w:hint="eastAsia"/>
+          <w:lang w:val="en-AU"/>
+        </w:rPr>
+        <w:t>3</w:t>
+      </w:r>
+      <w:r>
+        <w:rPr>
+          <w:lang w:val="en-AU"/>
+        </w:rPr>
+        <w:t>0/10/2019</w:t>
+      </w:r>
+    </w:p>
+    <w:p>
+      <w:pPr>
+        <w:rPr>
+          <w:lang w:val="en-AU"/>
+        </w:rPr>
+      </w:pPr>
+    </w:p>
+    <w:p>
+      <w:pPr>
+        <w:pStyle w:val="a3"/>
+        <w:numPr>
+          <w:ilvl w:val="0"/>
+          <w:numId w:val="3"/>
+        </w:numPr>
+        <w:ind w:firstLineChars="0"/>
+        <w:rPr>
+          <w:lang w:val="en-AU"/>
+        </w:rPr>
+      </w:pPr>
+      <w:r>
+        <w:rPr>
+          <w:lang w:val="en-AU"/>
+        </w:rPr>
+        <w:t xml:space="preserve">Responsive Homepage </w:t>
+      </w:r>
+      <w:r>
+        <w:rPr>
+          <w:rFonts w:hint="eastAsia"/>
+          <w:lang w:val="en-AU"/>
+        </w:rPr>
+        <w:t>空白切掉一半</w:t>
+      </w:r>
+    </w:p>
+    <w:p>
+      <w:pPr>
+        <w:pStyle w:val="a3"/>
+        <w:numPr>
+          <w:ilvl w:val="0"/>
+          <w:numId w:val="3"/>
+        </w:numPr>
+        <w:ind w:firstLineChars="0"/>
+        <w:rPr>
+          <w:lang w:val="en-AU"/>
+        </w:rPr>
+      </w:pPr>
+      <w:r>
+        <w:rPr>
+          <w:rFonts w:hint="eastAsia"/>
+          <w:lang w:val="en-AU"/>
+        </w:rPr>
+        <w:t>Homepage</w:t>
+      </w:r>
+      <w:r>
+        <w:rPr>
+          <w:lang w:val="en-AU"/>
+        </w:rPr>
+        <w:t xml:space="preserve"> 3</w:t>
+      </w:r>
+      <w:r>
+        <w:rPr>
+          <w:rFonts w:hint="eastAsia"/>
+          <w:lang w:val="en-AU"/>
+        </w:rPr>
+        <w:t xml:space="preserve"> 个图片， </w:t>
+      </w:r>
+      <w:r>
+        <w:rPr>
+          <w:rFonts w:hint="eastAsia"/>
+          <w:lang w:val="en-AU"/>
+        </w:rPr>
+        <w:t>要</w:t>
+      </w:r>
+      <w:r>
+        <w:rPr>
+          <w:rFonts w:hint="eastAsia"/>
+          <w:lang w:val="en-AU"/>
+        </w:rPr>
+        <w:t>素材</w:t>
+      </w:r>
+    </w:p>
+    <w:p>
+      <w:pPr>
+        <w:pStyle w:val="a3"/>
+        <w:numPr>
+          <w:ilvl w:val="0"/>
+          <w:numId w:val="3"/>
+        </w:numPr>
+        <w:ind w:firstLineChars="0"/>
+        <w:rPr>
+          <w:lang w:val="en-AU"/>
+        </w:rPr>
+      </w:pPr>
+      <w:r>
+        <w:rPr>
+          <w:rFonts w:hint="eastAsia"/>
+          <w:lang w:val="en-AU"/>
+        </w:rPr>
+        <w:t>Email</w:t>
+      </w:r>
+      <w:r>
+        <w:rPr>
+          <w:lang w:val="en-AU"/>
+        </w:rPr>
+        <w:t xml:space="preserve"> </w:t>
+      </w:r>
+      <w:r>
+        <w:rPr>
+          <w:rFonts w:hint="eastAsia"/>
+          <w:lang w:val="en-AU"/>
+        </w:rPr>
+        <w:t>API</w:t>
+      </w:r>
+    </w:p>
+    <w:p>
+      <w:pPr>
+        <w:pStyle w:val="a3"/>
+        <w:numPr>
+          <w:ilvl w:val="0"/>
+          <w:numId w:val="3"/>
+        </w:numPr>
+        <w:ind w:firstLineChars="0"/>
+        <w:rPr>
+          <w:lang w:val="en-AU"/>
+        </w:rPr>
+      </w:pPr>
+      <w:r>
+        <w:rPr>
+          <w:rFonts w:hint="eastAsia"/>
+          <w:lang w:val="en-AU"/>
+        </w:rPr>
+        <w:t>Map</w:t>
+      </w:r>
+      <w:r>
+        <w:rPr>
+          <w:lang w:val="en-AU"/>
+        </w:rPr>
+        <w:t xml:space="preserve"> API</w:t>
+      </w:r>
+    </w:p>
+    <w:p>
+      <w:pPr>
+        <w:pStyle w:val="a3"/>
+        <w:numPr>
+          <w:ilvl w:val="0"/>
+          <w:numId w:val="3"/>
+        </w:numPr>
+        <w:ind w:firstLineChars="0"/>
+        <w:rPr>
+          <w:rFonts w:hint="eastAsia"/>
+          <w:lang w:val="en-AU"/>
+        </w:rPr>
+      </w:pPr>
+      <w:r>
+        <w:rPr>
+          <w:rFonts w:hint="eastAsia"/>
+          <w:lang w:val="en-AU"/>
+        </w:rPr>
+        <w:t>Facebook</w:t>
+      </w:r>
+      <w:r>
+        <w:rPr>
+          <w:lang w:val="en-AU"/>
+        </w:rPr>
+        <w:t xml:space="preserve"> </w:t>
+      </w:r>
+      <w:r>
+        <w:rPr>
+          <w:rFonts w:hint="eastAsia"/>
+          <w:lang w:val="en-AU"/>
+        </w:rPr>
+        <w:t>Event</w:t>
+      </w:r>
+      <w:r>
+        <w:rPr>
+          <w:lang w:val="en-AU"/>
+        </w:rPr>
+        <w:t xml:space="preserve"> Page</w:t>
+      </w:r>
+    </w:p>
+    <w:p>
+      <w:pPr>
+        <w:pStyle w:val="a3"/>
+        <w:numPr>
+          <w:ilvl w:val="0"/>
+          <w:numId w:val="3"/>
+        </w:numPr>
+        <w:ind w:firstLineChars="0"/>
+        <w:rPr>
+          <w:lang w:val="en-AU"/>
+        </w:rPr>
+      </w:pPr>
+      <w:r>
+        <w:rPr>
+          <w:rFonts w:hint="eastAsia"/>
+          <w:lang w:val="en-AU"/>
+        </w:rPr>
+        <w:t>单点Center</w:t>
+      </w:r>
+      <w:r>
+        <w:rPr>
+          <w:lang w:val="en-AU"/>
+        </w:rPr>
+        <w:t xml:space="preserve"> </w:t>
+      </w:r>
+      <w:r>
+        <w:rPr>
+          <w:rFonts w:hint="eastAsia"/>
+          <w:lang w:val="en-AU"/>
+        </w:rPr>
+        <w:t>link到哪里</w:t>
+      </w:r>
+    </w:p>
+    <w:p>
+      <w:pPr>
+        <w:pStyle w:val="a3"/>
+        <w:numPr>
+          <w:ilvl w:val="0"/>
+          <w:numId w:val="3"/>
+        </w:numPr>
+        <w:ind w:firstLineChars="0"/>
+        <w:rPr>
+          <w:lang w:val="en-AU"/>
+        </w:rPr>
+      </w:pPr>
+      <w:r>
+        <w:rPr>
+          <w:lang w:val="en-AU"/>
+        </w:rPr>
+        <w:t xml:space="preserve">Curriculum </w:t>
+      </w:r>
+      <w:r>
+        <w:rPr>
+          <w:rFonts w:hint="eastAsia"/>
+          <w:lang w:val="en-AU"/>
+        </w:rPr>
+        <w:t>里面的详细内容（三个等级，内容）</w:t>
+      </w:r>
+    </w:p>
+    <w:p>
+      <w:pPr>
+        <w:pStyle w:val="a3"/>
+        <w:numPr>
+          <w:ilvl w:val="0"/>
+          <w:numId w:val="3"/>
+        </w:numPr>
+        <w:ind w:firstLineChars="0"/>
+        <w:rPr>
+          <w:rFonts w:hint="eastAsia"/>
+          <w:lang w:val="en-AU"/>
+        </w:rPr>
+      </w:pPr>
+      <w:r>
+        <w:rPr>
+          <w:rFonts w:hint="eastAsia"/>
+          <w:lang w:val="en-AU"/>
+        </w:rPr>
+        <w:t>Lo</w:t>
+      </w:r>
+      <w:r>
+        <w:rPr>
+          <w:lang w:val="en-AU"/>
+        </w:rPr>
+        <w:t>ading animation</w:t>
+      </w:r>
+      <w:r>
+        <w:rPr>
+          <w:rFonts w:hint="eastAsia"/>
+          <w:lang w:val="en-AU"/>
+        </w:rPr>
+        <w:t xml:space="preserve"> （可爱）</w:t>
+      </w:r>
+    </w:p>
+    <w:p>
+      <w:pPr>
+        <w:pStyle w:val="a3"/>
+        <w:numPr>
+          <w:ilvl w:val="0"/>
+          <w:numId w:val="3"/>
+        </w:numPr>
+        <w:ind w:firstLineChars="0"/>
+        <w:rPr>
+          <w:lang w:val="en-AU"/>
+        </w:rPr>
+      </w:pPr>
+      <w:r>
+        <w:rPr>
+          <w:lang w:val="en-AU"/>
+        </w:rPr>
+        <w:t>Flexible</w:t>
+      </w:r>
+      <w:r>
+        <w:rPr>
+          <w:lang w:val="en-AU"/>
+        </w:rPr>
+        <w:t xml:space="preserve"> Hours</w:t>
+      </w:r>
+      <w:r>
+        <w:rPr>
+          <w:rFonts w:hint="eastAsia"/>
+          <w:lang w:val="en-AU"/>
+        </w:rPr>
+        <w:t xml:space="preserve"> </w:t>
+      </w:r>
+      <w:r>
+        <w:rPr>
+          <w:rFonts w:hint="eastAsia"/>
+          <w:lang w:val="en-AU"/>
+        </w:rPr>
+        <w:t>要素材</w:t>
+      </w:r>
+    </w:p>
+    <w:p>
+      <w:pPr>
+        <w:pStyle w:val="a3"/>
+        <w:numPr>
+          <w:ilvl w:val="0"/>
+          <w:numId w:val="3"/>
+        </w:numPr>
+        <w:ind w:firstLineChars="0"/>
+        <w:rPr>
+          <w:lang w:val="en-AU"/>
+        </w:rPr>
+      </w:pPr>
+      <w:r>
+        <w:rPr>
+          <w:rFonts w:hint="eastAsia"/>
+          <w:lang w:val="en-AU"/>
+        </w:rPr>
+        <w:t>G</w:t>
+      </w:r>
+      <w:r>
+        <w:rPr>
+          <w:lang w:val="en-AU"/>
+        </w:rPr>
+        <w:t xml:space="preserve">allery </w:t>
+      </w:r>
+      <w:r>
+        <w:rPr>
+          <w:rFonts w:hint="eastAsia"/>
+          <w:lang w:val="en-AU"/>
+        </w:rPr>
+        <w:t>点击图片返回</w:t>
+      </w:r>
+    </w:p>
+    <w:p>
+      <w:pPr>
+        <w:pStyle w:val="a3"/>
+        <w:numPr>
+          <w:ilvl w:val="0"/>
+          <w:numId w:val="3"/>
+        </w:numPr>
+        <w:ind w:firstLineChars="0"/>
+        <w:rPr>
+          <w:rFonts w:hint="eastAsia"/>
+          <w:lang w:val="en-AU"/>
+        </w:rPr>
+      </w:pPr>
+      <w:r>
+        <w:rPr>
+          <w:rFonts w:hint="eastAsia"/>
+          <w:lang w:val="en-AU"/>
+        </w:rPr>
+        <w:t>Gallery</w:t>
+      </w:r>
+      <w:r>
+        <w:rPr>
+          <w:lang w:val="en-AU"/>
+        </w:rPr>
+        <w:t xml:space="preserve"> </w:t>
+      </w:r>
+      <w:r>
+        <w:rPr>
+          <w:rFonts w:hint="eastAsia"/>
+          <w:lang w:val="en-AU"/>
+        </w:rPr>
+        <w:t>做成什么样子的名片</w:t>
+      </w:r>
+    </w:p>
+    <w:p>
+      <w:pPr>
+        <w:pStyle w:val="a3"/>
+        <w:numPr>
+          <w:ilvl w:val="0"/>
+          <w:numId w:val="3"/>
+        </w:numPr>
+        <w:ind w:firstLineChars="0"/>
+        <w:rPr>
+          <w:rFonts w:hint="eastAsia"/>
+          <w:lang w:val="en-AU"/>
+        </w:rPr>
+      </w:pPr>
+      <w:bookmarkStart w:id="0" w:name="_GoBack"/>
+      <w:bookmarkEnd w:id="0"/>
     </w:p>
     <w:sectPr>
       <w:pgSz w:w="11900" w:h="16840"/>
@@ -1769,6 +2140,95 @@
 <file path=word/numbering.xml><?xml version="1.0" encoding="utf-8"?>
 <w:numbering xmlns:wpc="http://schemas.microsoft.com/office/word/2010/wordprocessingCanvas" xmlns:cx="http://schemas.microsoft.com/office/drawing/2014/chartex" xmlns:cx1="http://schemas.microsoft.com/office/drawing/2015/9/8/chartex" xmlns:cx2="http://schemas.microsoft.com/office/drawing/2015/10/21/chartex" xmlns:cx3="http://schemas.microsoft.com/office/drawing/2016/5/9/chartex" xmlns:cx4="http://schemas.microsoft.com/office/drawing/2016/5/10/chartex" xmlns:cx5="http://schemas.microsoft.com/office/drawing/2016/5/11/chartex" xmlns:cx6="http://schemas.microsoft.com/office/drawing/2016/5/12/chartex" xmlns:cx7="http://schemas.microsoft.com/office/drawing/2016/5/13/chartex" xmlns:cx8="http://schemas.microsoft.com/office/drawing/2016/5/14/chartex" xmlns:mc="http://schemas.openxmlformats.org/markup-compatibility/2006" xmlns:aink="http://schemas.microsoft.com/office/drawing/2016/ink" xmlns:am3d="http://schemas.microsoft.com/office/drawing/2017/model3d" xmlns:o="urn:schemas-microsoft-com:office:office" xmlns:r="http://schemas.openxmlformats.org/officeDocument/2006/relationships" xmlns:m="http://schemas.openxmlformats.org/officeDocument/2006/math" xmlns:v="urn:schemas-microsoft-com:vml" xmlns:wp14="http://schemas.microsoft.com/office/word/2010/wordprocessingDrawing" xmlns:wp="http://schemas.openxmlformats.org/drawingml/2006/wordprocessingDrawing" xmlns:w10="urn:schemas-microsoft-com:office:word" xmlns:w="http://schemas.openxmlformats.org/wordprocessingml/2006/main" xmlns:w14="http://schemas.microsoft.com/office/word/2010/wordml" xmlns:w15="http://schemas.microsoft.com/office/word/2012/wordml" xmlns:w16cid="http://schemas.microsoft.com/office/word/2016/wordml/cid" xmlns:w16se="http://schemas.microsoft.com/office/word/2015/wordml/symex" xmlns:wpg="http://schemas.microsoft.com/office/word/2010/wordprocessingGroup" xmlns:wpi="http://schemas.microsoft.com/office/word/2010/wordprocessingInk" xmlns:wne="http://schemas.microsoft.com/office/word/2006/wordml" xmlns:wps="http://schemas.microsoft.com/office/word/2010/wordprocessingShape" mc:Ignorable="w14 w15 w16se w16cid wp14">
   <w:abstractNum w:abstractNumId="0" w15:restartNumberingAfterBreak="0">
+    <w:nsid w:val="28015EB4"/>
+    <w:multiLevelType w:val="hybridMultilevel"/>
+    <w:tmpl w:val="B7328A18"/>
+    <w:lvl w:ilvl="0" w:tplc="E4AC48A0">
+      <w:start w:val="1"/>
+      <w:numFmt w:val="decimal"/>
+      <w:lvlText w:val="%1."/>
+      <w:lvlJc w:val="left"/>
+      <w:pPr>
+        <w:ind w:left="360" w:hanging="360"/>
+      </w:pPr>
+      <w:rPr>
+        <w:rFonts w:hint="default"/>
+      </w:rPr>
+    </w:lvl>
+    <w:lvl w:ilvl="1" w:tplc="04090019" w:tentative="1">
+      <w:start w:val="1"/>
+      <w:numFmt w:val="lowerLetter"/>
+      <w:lvlText w:val="%2)"/>
+      <w:lvlJc w:val="left"/>
+      <w:pPr>
+        <w:ind w:left="840" w:hanging="420"/>
+      </w:pPr>
+    </w:lvl>
+    <w:lvl w:ilvl="2" w:tplc="0409001B" w:tentative="1">
+      <w:start w:val="1"/>
+      <w:numFmt w:val="lowerRoman"/>
+      <w:lvlText w:val="%3."/>
+      <w:lvlJc w:val="right"/>
+      <w:pPr>
+        <w:ind w:left="1260" w:hanging="420"/>
+      </w:pPr>
+    </w:lvl>
+    <w:lvl w:ilvl="3" w:tplc="0409000F" w:tentative="1">
+      <w:start w:val="1"/>
+      <w:numFmt w:val="decimal"/>
+      <w:lvlText w:val="%4."/>
+      <w:lvlJc w:val="left"/>
+      <w:pPr>
+        <w:ind w:left="1680" w:hanging="420"/>
+      </w:pPr>
+    </w:lvl>
+    <w:lvl w:ilvl="4" w:tplc="04090019" w:tentative="1">
+      <w:start w:val="1"/>
+      <w:numFmt w:val="lowerLetter"/>
+      <w:lvlText w:val="%5)"/>
+      <w:lvlJc w:val="left"/>
+      <w:pPr>
+        <w:ind w:left="2100" w:hanging="420"/>
+      </w:pPr>
+    </w:lvl>
+    <w:lvl w:ilvl="5" w:tplc="0409001B" w:tentative="1">
+      <w:start w:val="1"/>
+      <w:numFmt w:val="lowerRoman"/>
+      <w:lvlText w:val="%6."/>
+      <w:lvlJc w:val="right"/>
+      <w:pPr>
+        <w:ind w:left="2520" w:hanging="420"/>
+      </w:pPr>
+    </w:lvl>
+    <w:lvl w:ilvl="6" w:tplc="0409000F" w:tentative="1">
+      <w:start w:val="1"/>
+      <w:numFmt w:val="decimal"/>
+      <w:lvlText w:val="%7."/>
+      <w:lvlJc w:val="left"/>
+      <w:pPr>
+        <w:ind w:left="2940" w:hanging="420"/>
+      </w:pPr>
+    </w:lvl>
+    <w:lvl w:ilvl="7" w:tplc="04090019" w:tentative="1">
+      <w:start w:val="1"/>
+      <w:numFmt w:val="lowerLetter"/>
+      <w:lvlText w:val="%8)"/>
+      <w:lvlJc w:val="left"/>
+      <w:pPr>
+        <w:ind w:left="3360" w:hanging="420"/>
+      </w:pPr>
+    </w:lvl>
+    <w:lvl w:ilvl="8" w:tplc="0409001B" w:tentative="1">
+      <w:start w:val="1"/>
+      <w:numFmt w:val="lowerRoman"/>
+      <w:lvlText w:val="%9."/>
+      <w:lvlJc w:val="right"/>
+      <w:pPr>
+        <w:ind w:left="3780" w:hanging="420"/>
+      </w:pPr>
+    </w:lvl>
+  </w:abstractNum>
+  <w:abstractNum w:abstractNumId="1" w15:restartNumberingAfterBreak="0">
     <w:nsid w:val="60846B00"/>
     <w:multiLevelType w:val="hybridMultilevel"/>
     <w:tmpl w:val="620E4C8C"/>
@@ -1880,7 +2340,7 @@
       </w:rPr>
     </w:lvl>
   </w:abstractNum>
-  <w:abstractNum w:abstractNumId="1" w15:restartNumberingAfterBreak="0">
+  <w:abstractNum w:abstractNumId="2" w15:restartNumberingAfterBreak="0">
     <w:nsid w:val="62C745CC"/>
     <w:multiLevelType w:val="hybridMultilevel"/>
     <w:tmpl w:val="1CA42282"/>
@@ -1970,9 +2430,12 @@
     </w:lvl>
   </w:abstractNum>
   <w:num w:numId="1">
+    <w:abstractNumId w:val="2"/>
+  </w:num>
+  <w:num w:numId="2">
     <w:abstractNumId w:val="1"/>
   </w:num>
-  <w:num w:numId="2">
+  <w:num w:numId="3">
     <w:abstractNumId w:val="0"/>
   </w:num>
 </w:numbering>
@@ -1992,7 +2455,7 @@
     </w:rPrDefault>
     <w:pPrDefault/>
   </w:docDefaults>
-  <w:latentStyles w:defLockedState="0" w:defUIPriority="99" w:defSemiHidden="0" w:defUnhideWhenUsed="0" w:defQFormat="0" w:count="377">
+  <w:latentStyles w:defLockedState="0" w:defUIPriority="99" w:defSemiHidden="0" w:defUnhideWhenUsed="0" w:defQFormat="0" w:count="376">
     <w:lsdException w:name="Normal" w:uiPriority="0" w:qFormat="1"/>
     <w:lsdException w:name="heading 1" w:uiPriority="9" w:qFormat="1"/>
     <w:lsdException w:name="heading 2" w:semiHidden="1" w:uiPriority="9" w:unhideWhenUsed="1" w:qFormat="1"/>
@@ -2369,7 +2832,6 @@
     <w:lsdException w:name="Hashtag" w:semiHidden="1" w:unhideWhenUsed="1"/>
     <w:lsdException w:name="Unresolved Mention" w:semiHidden="1" w:unhideWhenUsed="1"/>
     <w:lsdException w:name="Smart Link" w:semiHidden="1" w:unhideWhenUsed="1"/>
-    <w:lsdException w:name="Smart Link Error" w:semiHidden="1" w:unhideWhenUsed="1"/>
   </w:latentStyles>
   <w:style w:type="paragraph" w:default="1" w:styleId="a">
     <w:name w:val="Normal"/>
@@ -2398,6 +2860,30 @@
       <w:kern w:val="36"/>
       <w:sz w:val="48"/>
       <w:szCs w:val="48"/>
+    </w:rPr>
+  </w:style>
+  <w:style w:type="paragraph" w:styleId="2">
+    <w:name w:val="heading 2"/>
+    <w:basedOn w:val="a"/>
+    <w:next w:val="a"/>
+    <w:link w:val="20"/>
+    <w:uiPriority w:val="9"/>
+    <w:semiHidden/>
+    <w:unhideWhenUsed/>
+    <w:qFormat/>
+    <w:rsid w:val="00906B6B"/>
+    <w:pPr>
+      <w:keepNext/>
+      <w:keepLines/>
+      <w:spacing w:before="260" w:after="260" w:line="416" w:lineRule="auto"/>
+      <w:outlineLvl w:val="1"/>
+    </w:pPr>
+    <w:rPr>
+      <w:rFonts w:asciiTheme="majorHAnsi" w:eastAsiaTheme="majorEastAsia" w:hAnsiTheme="majorHAnsi" w:cstheme="majorBidi"/>
+      <w:b/>
+      <w:bCs/>
+      <w:sz w:val="32"/>
+      <w:szCs w:val="32"/>
     </w:rPr>
   </w:style>
   <w:style w:type="paragraph" w:styleId="3">
@@ -2514,6 +3000,48 @@
     <w:rsid w:val="00A61508"/>
     <w:rPr>
       <w:rFonts w:ascii="宋体" w:eastAsia="宋体" w:hAnsi="宋体" w:cs="宋体"/>
+      <w:b/>
+      <w:bCs/>
+      <w:kern w:val="0"/>
+      <w:sz w:val="32"/>
+      <w:szCs w:val="32"/>
+    </w:rPr>
+  </w:style>
+  <w:style w:type="paragraph" w:styleId="a6">
+    <w:name w:val="Date"/>
+    <w:basedOn w:val="a"/>
+    <w:next w:val="a"/>
+    <w:link w:val="a7"/>
+    <w:uiPriority w:val="99"/>
+    <w:semiHidden/>
+    <w:unhideWhenUsed/>
+    <w:rsid w:val="00906B6B"/>
+    <w:pPr>
+      <w:ind w:leftChars="2500" w:left="100"/>
+    </w:pPr>
+  </w:style>
+  <w:style w:type="character" w:customStyle="1" w:styleId="a7">
+    <w:name w:val="日期 字符"/>
+    <w:basedOn w:val="a0"/>
+    <w:link w:val="a6"/>
+    <w:uiPriority w:val="99"/>
+    <w:semiHidden/>
+    <w:rsid w:val="00906B6B"/>
+    <w:rPr>
+      <w:rFonts w:ascii="宋体" w:eastAsia="宋体" w:hAnsi="宋体" w:cs="宋体"/>
+      <w:kern w:val="0"/>
+      <w:sz w:val="24"/>
+    </w:rPr>
+  </w:style>
+  <w:style w:type="character" w:customStyle="1" w:styleId="20">
+    <w:name w:val="标题 2 字符"/>
+    <w:basedOn w:val="a0"/>
+    <w:link w:val="2"/>
+    <w:uiPriority w:val="9"/>
+    <w:semiHidden/>
+    <w:rsid w:val="00906B6B"/>
+    <w:rPr>
+      <w:rFonts w:asciiTheme="majorHAnsi" w:eastAsiaTheme="majorEastAsia" w:hAnsiTheme="majorHAnsi" w:cstheme="majorBidi"/>
       <w:b/>
       <w:bCs/>
       <w:kern w:val="0"/>

</xml_diff>

<commit_message>
fix the bugs of all overflow-x
</commit_message>
<xml_diff>
--- a/Web requirements.docx
+++ b/Web requirements.docx
@@ -214,7 +214,7 @@
       </w:pPr>
       <w:r>
         <w:rPr>
-          <w:rStyle w:val="a4"/>
+          <w:rStyle w:val="Strong"/>
           <w:rFonts w:ascii="Helvetica Neue" w:hAnsi="Helvetica Neue"/>
           <w:color w:val="333333"/>
           <w:sz w:val="21"/>
@@ -259,7 +259,7 @@
       <w:hyperlink r:id="rId5" w:history="1">
         <w:r>
           <w:rPr>
-            <w:rStyle w:val="a5"/>
+            <w:rStyle w:val="Hyperlink"/>
             <w:rFonts w:ascii="Helvetica Neue" w:hAnsi="Helvetica Neue"/>
             <w:color w:val="000000"/>
             <w:sz w:val="21"/>
@@ -280,7 +280,7 @@
       </w:pPr>
       <w:r>
         <w:rPr>
-          <w:rStyle w:val="a4"/>
+          <w:rStyle w:val="Strong"/>
           <w:rFonts w:ascii="Helvetica Neue" w:hAnsi="Helvetica Neue"/>
           <w:color w:val="333333"/>
           <w:sz w:val="21"/>
@@ -299,7 +299,7 @@
       <w:hyperlink r:id="rId6" w:history="1">
         <w:r>
           <w:rPr>
-            <w:rStyle w:val="a5"/>
+            <w:rStyle w:val="Hyperlink"/>
             <w:rFonts w:ascii="Helvetica Neue" w:hAnsi="Helvetica Neue"/>
             <w:color w:val="000000"/>
             <w:sz w:val="21"/>
@@ -338,7 +338,7 @@
       <w:hyperlink r:id="rId7" w:history="1">
         <w:r>
           <w:rPr>
-            <w:rStyle w:val="a5"/>
+            <w:rStyle w:val="Hyperlink"/>
             <w:sz w:val="21"/>
             <w:szCs w:val="21"/>
           </w:rPr>
@@ -349,7 +349,7 @@
     <w:p>
       <w:r>
         <w:rPr>
-          <w:rStyle w:val="a4"/>
+          <w:rStyle w:val="Strong"/>
           <w:rFonts w:ascii="Helvetica Neue" w:hAnsi="Helvetica Neue"/>
           <w:color w:val="333333"/>
           <w:sz w:val="23"/>
@@ -389,7 +389,7 @@
       <w:hyperlink r:id="rId8" w:history="1">
         <w:r>
           <w:rPr>
-            <w:rStyle w:val="a5"/>
+            <w:rStyle w:val="Hyperlink"/>
             <w:rFonts w:ascii="Helvetica Neue" w:hAnsi="Helvetica Neue"/>
             <w:color w:val="000000"/>
             <w:sz w:val="23"/>
@@ -404,7 +404,7 @@
     <w:p>
       <w:pPr>
         <w:rPr>
-          <w:rStyle w:val="a5"/>
+          <w:rStyle w:val="Hyperlink"/>
           <w:rFonts w:ascii="Arial" w:hAnsi="Arial" w:cs="Arial"/>
           <w:color w:val="660099"/>
           <w:u w:val="none"/>
@@ -423,7 +423,7 @@
     </w:p>
     <w:p>
       <w:pPr>
-        <w:pStyle w:val="3"/>
+        <w:pStyle w:val="Heading3"/>
         <w:spacing w:before="0" w:after="0"/>
         <w:rPr>
           <w:b w:val="0"/>
@@ -455,7 +455,7 @@
       <w:hyperlink r:id="rId9" w:history="1">
         <w:r>
           <w:rPr>
-            <w:rStyle w:val="a5"/>
+            <w:rStyle w:val="Hyperlink"/>
           </w:rPr>
           <w:t>https://education.nsw.gov.au/</w:t>
         </w:r>
@@ -583,7 +583,7 @@
     </w:p>
     <w:p>
       <w:pPr>
-        <w:pStyle w:val="a3"/>
+        <w:pStyle w:val="ListParagraph"/>
         <w:numPr>
           <w:ilvl w:val="0"/>
           <w:numId w:val="1"/>
@@ -634,7 +634,7 @@
     </w:p>
     <w:p>
       <w:pPr>
-        <w:pStyle w:val="a3"/>
+        <w:pStyle w:val="ListParagraph"/>
         <w:numPr>
           <w:ilvl w:val="0"/>
           <w:numId w:val="1"/>
@@ -660,7 +660,7 @@
     </w:p>
     <w:p>
       <w:pPr>
-        <w:pStyle w:val="a3"/>
+        <w:pStyle w:val="ListParagraph"/>
         <w:numPr>
           <w:ilvl w:val="0"/>
           <w:numId w:val="1"/>
@@ -686,7 +686,7 @@
     </w:p>
     <w:p>
       <w:pPr>
-        <w:pStyle w:val="a3"/>
+        <w:pStyle w:val="ListParagraph"/>
         <w:numPr>
           <w:ilvl w:val="0"/>
           <w:numId w:val="1"/>
@@ -712,7 +712,7 @@
     </w:p>
     <w:p>
       <w:pPr>
-        <w:pStyle w:val="a3"/>
+        <w:pStyle w:val="ListParagraph"/>
         <w:numPr>
           <w:ilvl w:val="0"/>
           <w:numId w:val="1"/>
@@ -1107,7 +1107,7 @@
     </w:p>
     <w:p>
       <w:pPr>
-        <w:pStyle w:val="a3"/>
+        <w:pStyle w:val="ListParagraph"/>
         <w:numPr>
           <w:ilvl w:val="0"/>
           <w:numId w:val="2"/>
@@ -1197,7 +1197,7 @@
           <w:lang w:val="en-AU"/>
         </w:rPr>
         <w:drawing>
-          <wp:inline distT="0" distB="0" distL="0" distR="0" wp14:anchorId="5DF392DA" wp14:editId="4F4937BB">
+          <wp:inline distT="0" distB="0" distL="0" distR="0" wp14:anchorId="0E8804C8" wp14:editId="132C2109">
             <wp:extent cx="5270500" cy="1833880"/>
             <wp:effectExtent l="0" t="0" r="0" b="0"/>
             <wp:docPr id="1" name="图片 1" descr="图片包含 白板, 文字&#10;&#10;描述已自动生成"/>
@@ -1742,7 +1742,7 @@
     </w:p>
     <w:p>
       <w:pPr>
-        <w:pStyle w:val="a3"/>
+        <w:pStyle w:val="ListParagraph"/>
         <w:numPr>
           <w:ilvl w:val="0"/>
           <w:numId w:val="3"/>
@@ -1768,7 +1768,7 @@
     </w:p>
     <w:p>
       <w:pPr>
-        <w:pStyle w:val="a3"/>
+        <w:pStyle w:val="ListParagraph"/>
         <w:numPr>
           <w:ilvl w:val="0"/>
           <w:numId w:val="3"/>
@@ -1815,7 +1815,7 @@
     </w:p>
     <w:p>
       <w:pPr>
-        <w:pStyle w:val="a3"/>
+        <w:pStyle w:val="ListParagraph"/>
         <w:numPr>
           <w:ilvl w:val="0"/>
           <w:numId w:val="3"/>
@@ -1848,7 +1848,7 @@
     </w:p>
     <w:p>
       <w:pPr>
-        <w:pStyle w:val="a3"/>
+        <w:pStyle w:val="ListParagraph"/>
         <w:numPr>
           <w:ilvl w:val="0"/>
           <w:numId w:val="3"/>
@@ -1874,7 +1874,7 @@
     </w:p>
     <w:p>
       <w:pPr>
-        <w:pStyle w:val="a3"/>
+        <w:pStyle w:val="ListParagraph"/>
         <w:numPr>
           <w:ilvl w:val="0"/>
           <w:numId w:val="3"/>
@@ -1913,7 +1913,7 @@
     </w:p>
     <w:p>
       <w:pPr>
-        <w:pStyle w:val="a3"/>
+        <w:pStyle w:val="ListParagraph"/>
         <w:numPr>
           <w:ilvl w:val="0"/>
           <w:numId w:val="3"/>
@@ -1946,7 +1946,7 @@
     </w:p>
     <w:p>
       <w:pPr>
-        <w:pStyle w:val="a3"/>
+        <w:pStyle w:val="ListParagraph"/>
         <w:numPr>
           <w:ilvl w:val="0"/>
           <w:numId w:val="3"/>
@@ -1972,7 +1972,7 @@
     </w:p>
     <w:p>
       <w:pPr>
-        <w:pStyle w:val="a3"/>
+        <w:pStyle w:val="ListParagraph"/>
         <w:numPr>
           <w:ilvl w:val="0"/>
           <w:numId w:val="3"/>
@@ -2005,7 +2005,7 @@
     </w:p>
     <w:p>
       <w:pPr>
-        <w:pStyle w:val="a3"/>
+        <w:pStyle w:val="ListParagraph"/>
         <w:numPr>
           <w:ilvl w:val="0"/>
           <w:numId w:val="3"/>
@@ -2044,7 +2044,7 @@
     </w:p>
     <w:p>
       <w:pPr>
-        <w:pStyle w:val="a3"/>
+        <w:pStyle w:val="ListParagraph"/>
         <w:numPr>
           <w:ilvl w:val="0"/>
           <w:numId w:val="3"/>
@@ -2077,7 +2077,7 @@
     </w:p>
     <w:p>
       <w:pPr>
-        <w:pStyle w:val="a3"/>
+        <w:pStyle w:val="ListParagraph"/>
         <w:numPr>
           <w:ilvl w:val="0"/>
           <w:numId w:val="3"/>
@@ -2118,25 +2118,24 @@
     <w:p>
       <w:pPr>
         <w:rPr>
-          <w:rFonts w:hint="eastAsia"/>
-          <w:lang w:val="en-AU"/>
-        </w:rPr>
-      </w:pPr>
-    </w:p>
-    <w:p>
-      <w:pPr>
-        <w:rPr>
-          <w:lang w:val="en-AU"/>
-        </w:rPr>
-      </w:pPr>
-    </w:p>
-    <w:p>
-      <w:pPr>
-        <w:pStyle w:val="3"/>
+          <w:lang w:val="en-AU"/>
+        </w:rPr>
+      </w:pPr>
+    </w:p>
+    <w:p>
+      <w:pPr>
+        <w:rPr>
+          <w:lang w:val="en-AU"/>
+        </w:rPr>
+      </w:pPr>
+    </w:p>
+    <w:p>
+      <w:pPr>
+        <w:pStyle w:val="Heading3"/>
         <w:spacing w:before="0" w:after="0"/>
         <w:jc w:val="center"/>
         <w:rPr>
-          <w:rFonts w:ascii="bubblegum" w:hAnsi="bubblegum"/>
+          <w:rFonts w:ascii="bubblegum" w:hAnsi="bubblegum" w:hint="eastAsia"/>
           <w:b w:val="0"/>
           <w:bCs w:val="0"/>
           <w:color w:val="232323"/>
@@ -2147,7 +2146,7 @@
       <w:hyperlink r:id="rId11" w:history="1">
         <w:r>
           <w:rPr>
-            <w:rStyle w:val="a5"/>
+            <w:rStyle w:val="Hyperlink"/>
             <w:rFonts w:ascii="bubblegum" w:hAnsi="bubblegum"/>
             <w:b w:val="0"/>
             <w:bCs w:val="0"/>
@@ -2167,6 +2166,8 @@
           <w:lang w:val="en-AU"/>
         </w:rPr>
       </w:pPr>
+      <w:bookmarkStart w:id="0" w:name="OLE_LINK1"/>
+      <w:bookmarkStart w:id="1" w:name="OLE_LINK2"/>
       <w:r>
         <w:rPr>
           <w:lang w:val="en-AU"/>
@@ -2180,6 +2181,10 @@
           <w:lang w:val="en-AU"/>
         </w:rPr>
       </w:pPr>
+      <w:bookmarkStart w:id="2" w:name="OLE_LINK3"/>
+      <w:bookmarkStart w:id="3" w:name="OLE_LINK4"/>
+      <w:bookmarkEnd w:id="0"/>
+      <w:bookmarkEnd w:id="1"/>
       <w:r>
         <w:rPr>
           <w:rFonts w:hint="eastAsia"/>
@@ -2200,6 +2205,9 @@
           <w:lang w:val="en-AU"/>
         </w:rPr>
       </w:pPr>
+      <w:bookmarkStart w:id="4" w:name="_GoBack"/>
+      <w:bookmarkEnd w:id="2"/>
+      <w:bookmarkEnd w:id="3"/>
       <w:r>
         <w:rPr>
           <w:lang w:val="en-AU"/>
@@ -2207,6 +2215,7 @@
         <w:t>Preschool</w:t>
       </w:r>
     </w:p>
+    <w:bookmarkEnd w:id="4"/>
     <w:p>
       <w:pPr>
         <w:rPr>
@@ -2269,7 +2278,6 @@
     <w:p>
       <w:pPr>
         <w:rPr>
-          <w:rFonts w:hint="eastAsia"/>
           <w:b/>
           <w:bCs/>
           <w:color w:val="FF0000"/>
@@ -2290,8 +2298,6 @@
         </w:rPr>
         <w:t>平均字体大一些</w:t>
       </w:r>
-      <w:bookmarkStart w:id="0" w:name="_GoBack"/>
-      <w:bookmarkEnd w:id="0"/>
     </w:p>
     <w:p>
       <w:pPr>
@@ -2316,7 +2322,7 @@
       <w:hyperlink r:id="rId12" w:history="1">
         <w:r>
           <w:rPr>
-            <w:rStyle w:val="a5"/>
+            <w:rStyle w:val="Hyperlink"/>
             <w:rFonts w:hint="eastAsia"/>
             <w:lang w:val="en-AU"/>
           </w:rPr>
@@ -2324,7 +2330,7 @@
         </w:r>
         <w:r>
           <w:rPr>
-            <w:rStyle w:val="a5"/>
+            <w:rStyle w:val="Hyperlink"/>
             <w:lang w:val="en-AU"/>
           </w:rPr>
           <w:t>campsie@gmail.com</w:t>
@@ -2341,7 +2347,6 @@
     <w:p>
       <w:pPr>
         <w:rPr>
-          <w:rFonts w:hint="eastAsia"/>
           <w:lang w:val="en-AU"/>
         </w:rPr>
       </w:pPr>
@@ -2463,7 +2468,6 @@
     <w:p>
       <w:pPr>
         <w:rPr>
-          <w:rFonts w:hint="eastAsia"/>
           <w:lang w:val="en-AU"/>
         </w:rPr>
       </w:pPr>
@@ -2491,7 +2495,6 @@
     <w:p>
       <w:pPr>
         <w:rPr>
-          <w:rFonts w:hint="eastAsia"/>
           <w:b/>
           <w:bCs/>
           <w:sz w:val="32"/>
@@ -2535,7 +2538,6 @@
     <w:p>
       <w:pPr>
         <w:rPr>
-          <w:rFonts w:hint="eastAsia"/>
           <w:lang w:val="en-AU"/>
         </w:rPr>
       </w:pPr>
@@ -2565,7 +2567,7 @@
       </w:r>
       <w:r>
         <w:rPr>
-          <w:rStyle w:val="a5"/>
+          <w:rStyle w:val="Hyperlink"/>
           <w:rFonts w:ascii="Helvetica Neue" w:hAnsi="Helvetica Neue"/>
           <w:b/>
           <w:bCs/>
@@ -2606,13 +2608,7 @@
         <w:t>两张图</w:t>
       </w:r>
     </w:p>
-    <w:p>
-      <w:pPr>
-        <w:rPr>
-          <w:rFonts w:hint="eastAsia"/>
-        </w:rPr>
-      </w:pPr>
-    </w:p>
+    <w:p/>
     <w:p>
       <w:r>
         <w:fldChar w:fldCharType="begin"/>
@@ -2628,7 +2624,7 @@
           <w:noProof/>
         </w:rPr>
         <w:drawing>
-          <wp:inline distT="0" distB="0" distL="0" distR="0">
+          <wp:inline distT="0" distB="0" distL="0" distR="0" wp14:anchorId="1EFC0879" wp14:editId="45DDD842">
             <wp:extent cx="5270500" cy="2202815"/>
             <wp:effectExtent l="0" t="0" r="0" b="0"/>
             <wp:docPr id="2" name="图片 2" descr="图片包含 文字&#10;&#10;描述已自动生成"/>
@@ -2683,7 +2679,6 @@
     <w:p>
       <w:pPr>
         <w:rPr>
-          <w:rFonts w:hint="eastAsia"/>
           <w:lang w:val="en-AU"/>
         </w:rPr>
       </w:pPr>
@@ -2710,7 +2705,7 @@
           <w:noProof/>
         </w:rPr>
         <w:drawing>
-          <wp:inline distT="0" distB="0" distL="0" distR="0">
+          <wp:inline distT="0" distB="0" distL="0" distR="0" wp14:anchorId="6ABE2EB2" wp14:editId="1D1250E3">
             <wp:extent cx="5270500" cy="3171825"/>
             <wp:effectExtent l="0" t="0" r="0" b="3175"/>
             <wp:docPr id="3" name="图片 3" descr="图片包含 屏幕截图&#10;&#10;描述已自动生成"/>
@@ -2771,7 +2766,7 @@
     </w:p>
     <w:p>
       <w:pPr>
-        <w:pStyle w:val="aa"/>
+        <w:pStyle w:val="NormalWeb"/>
         <w:shd w:val="clear" w:color="auto" w:fill="FFFFFF"/>
         <w:rPr>
           <w:rFonts w:ascii="Helvetica Neue" w:hAnsi="Helvetica Neue"/>
@@ -2805,7 +2800,7 @@
     </w:p>
     <w:p>
       <w:pPr>
-        <w:pStyle w:val="aa"/>
+        <w:pStyle w:val="NormalWeb"/>
         <w:shd w:val="clear" w:color="auto" w:fill="FFFFFF"/>
         <w:rPr>
           <w:rFonts w:ascii="Helvetica Neue" w:hAnsi="Helvetica Neue"/>
@@ -2840,7 +2835,7 @@
           <w:color w:val="445A6B"/>
         </w:rPr>
         <w:drawing>
-          <wp:inline distT="0" distB="0" distL="0" distR="0">
+          <wp:inline distT="0" distB="0" distL="0" distR="0" wp14:anchorId="62B5CF5B" wp14:editId="73E0CD6B">
             <wp:extent cx="3811905" cy="2270760"/>
             <wp:effectExtent l="0" t="0" r="0" b="2540"/>
             <wp:docPr id="4" name="图片 4" descr="Flexible Hours for your Child Care Subsidy"/>
@@ -2898,7 +2893,7 @@
     </w:p>
     <w:p>
       <w:pPr>
-        <w:pStyle w:val="aa"/>
+        <w:pStyle w:val="NormalWeb"/>
         <w:shd w:val="clear" w:color="auto" w:fill="FFFFFF"/>
         <w:rPr>
           <w:rFonts w:ascii="Helvetica Neue" w:hAnsi="Helvetica Neue"/>
@@ -2908,10 +2903,11 @@
       <w:r>
         <w:rPr>
           <w:rFonts w:ascii="Helvetica Neue" w:hAnsi="Helvetica Neue"/>
+          <w:noProof/>
           <w:color w:val="445A6B"/>
         </w:rPr>
         <w:drawing>
-          <wp:inline distT="0" distB="0" distL="0" distR="0" wp14:anchorId="122A226D" wp14:editId="61823529">
+          <wp:inline distT="0" distB="0" distL="0" distR="0" wp14:anchorId="12356946" wp14:editId="26146F62">
             <wp:extent cx="5270500" cy="840740"/>
             <wp:effectExtent l="0" t="0" r="0" b="0"/>
             <wp:docPr id="5" name="图片 5" descr="图片包含 屏幕截图&#10;&#10;描述已自动生成"/>
@@ -2958,7 +2954,7 @@
       <w:hyperlink r:id="rId17" w:history="1">
         <w:r>
           <w:rPr>
-            <w:rStyle w:val="a5"/>
+            <w:rStyle w:val="Hyperlink"/>
           </w:rPr>
           <w:t>https://believeplayschool.com.au/government-child-care-subsidy/</w:t>
         </w:r>
@@ -3033,7 +3029,7 @@
     </w:p>
     <w:p>
       <w:pPr>
-        <w:pStyle w:val="a3"/>
+        <w:pStyle w:val="ListParagraph"/>
         <w:ind w:left="420" w:firstLineChars="0" w:firstLine="0"/>
         <w:rPr>
           <w:lang w:val="en-AU"/>
@@ -3048,7 +3044,7 @@
     </w:p>
     <w:p>
       <w:pPr>
-        <w:pStyle w:val="a3"/>
+        <w:pStyle w:val="ListParagraph"/>
         <w:ind w:left="420" w:firstLineChars="0" w:firstLine="0"/>
         <w:rPr>
           <w:lang w:val="en-AU"/>
@@ -3070,7 +3066,7 @@
     </w:p>
     <w:p>
       <w:pPr>
-        <w:pStyle w:val="a3"/>
+        <w:pStyle w:val="ListParagraph"/>
         <w:ind w:left="420" w:firstLineChars="0" w:firstLine="0"/>
         <w:rPr>
           <w:lang w:val="en-AU"/>
@@ -3093,13 +3089,7 @@
         <w:rPr>
           <w:lang w:val="en-AU"/>
         </w:rPr>
-        <w:t>G</w:t>
-      </w:r>
-      <w:r>
-        <w:rPr>
-          <w:lang w:val="en-AU"/>
-        </w:rPr>
-        <w:t>overnment</w:t>
+        <w:t>Government</w:t>
       </w:r>
       <w:r>
         <w:rPr>
@@ -3142,7 +3132,6 @@
     <w:p>
       <w:pPr>
         <w:rPr>
-          <w:rFonts w:hint="eastAsia"/>
           <w:lang w:val="en-AU"/>
         </w:rPr>
       </w:pPr>
@@ -3195,12 +3184,6 @@
       </w:r>
     </w:p>
     <w:p>
-      <w:pPr>
-        <w:rPr>
-          <w:rFonts w:hint="eastAsia"/>
-          <w:lang w:val="en-AU"/>
-        </w:rPr>
-      </w:pPr>
       <w:r>
         <w:rPr>
           <w:lang w:val="en-AU"/>
@@ -4031,20 +4014,20 @@
     <w:lsdException w:name="Unresolved Mention" w:semiHidden="1" w:unhideWhenUsed="1"/>
     <w:lsdException w:name="Smart Link" w:semiHidden="1" w:unhideWhenUsed="1"/>
   </w:latentStyles>
-  <w:style w:type="paragraph" w:default="1" w:styleId="a">
+  <w:style w:type="paragraph" w:default="1" w:styleId="Normal">
     <w:name w:val="Normal"/>
     <w:qFormat/>
     <w:rsid w:val="00A61508"/>
     <w:rPr>
-      <w:rFonts w:ascii="宋体" w:eastAsia="宋体" w:hAnsi="宋体" w:cs="宋体"/>
+      <w:rFonts w:ascii="SimSun" w:eastAsia="SimSun" w:hAnsi="SimSun" w:cs="SimSun"/>
       <w:kern w:val="0"/>
       <w:sz w:val="24"/>
     </w:rPr>
   </w:style>
-  <w:style w:type="paragraph" w:styleId="1">
+  <w:style w:type="paragraph" w:styleId="Heading1">
     <w:name w:val="heading 1"/>
-    <w:basedOn w:val="a"/>
-    <w:link w:val="10"/>
+    <w:basedOn w:val="Normal"/>
+    <w:link w:val="Heading1Char"/>
     <w:uiPriority w:val="9"/>
     <w:qFormat/>
     <w:rsid w:val="00A61508"/>
@@ -4060,11 +4043,11 @@
       <w:szCs w:val="48"/>
     </w:rPr>
   </w:style>
-  <w:style w:type="paragraph" w:styleId="2">
+  <w:style w:type="paragraph" w:styleId="Heading2">
     <w:name w:val="heading 2"/>
-    <w:basedOn w:val="a"/>
-    <w:next w:val="a"/>
-    <w:link w:val="20"/>
+    <w:basedOn w:val="Normal"/>
+    <w:next w:val="Normal"/>
+    <w:link w:val="Heading2Char"/>
     <w:uiPriority w:val="9"/>
     <w:semiHidden/>
     <w:unhideWhenUsed/>
@@ -4084,11 +4067,11 @@
       <w:szCs w:val="32"/>
     </w:rPr>
   </w:style>
-  <w:style w:type="paragraph" w:styleId="3">
+  <w:style w:type="paragraph" w:styleId="Heading3">
     <w:name w:val="heading 3"/>
-    <w:basedOn w:val="a"/>
-    <w:next w:val="a"/>
-    <w:link w:val="30"/>
+    <w:basedOn w:val="Normal"/>
+    <w:next w:val="Normal"/>
+    <w:link w:val="Heading3Char"/>
     <w:uiPriority w:val="9"/>
     <w:semiHidden/>
     <w:unhideWhenUsed/>
@@ -4107,13 +4090,13 @@
       <w:szCs w:val="32"/>
     </w:rPr>
   </w:style>
-  <w:style w:type="character" w:default="1" w:styleId="a0">
+  <w:style w:type="character" w:default="1" w:styleId="DefaultParagraphFont">
     <w:name w:val="Default Paragraph Font"/>
     <w:uiPriority w:val="1"/>
     <w:semiHidden/>
     <w:unhideWhenUsed/>
   </w:style>
-  <w:style w:type="table" w:default="1" w:styleId="a1">
+  <w:style w:type="table" w:default="1" w:styleId="TableNormal">
     <w:name w:val="Normal Table"/>
     <w:uiPriority w:val="99"/>
     <w:semiHidden/>
@@ -4128,15 +4111,15 @@
       </w:tblCellMar>
     </w:tblPr>
   </w:style>
-  <w:style w:type="numbering" w:default="1" w:styleId="a2">
+  <w:style w:type="numbering" w:default="1" w:styleId="NoList">
     <w:name w:val="No List"/>
     <w:uiPriority w:val="99"/>
     <w:semiHidden/>
     <w:unhideWhenUsed/>
   </w:style>
-  <w:style w:type="paragraph" w:styleId="a3">
+  <w:style w:type="paragraph" w:styleId="ListParagraph">
     <w:name w:val="List Paragraph"/>
-    <w:basedOn w:val="a"/>
+    <w:basedOn w:val="Normal"/>
     <w:uiPriority w:val="34"/>
     <w:qFormat/>
     <w:rsid w:val="00710E5B"/>
@@ -4151,9 +4134,9 @@
       <w:sz w:val="21"/>
     </w:rPr>
   </w:style>
-  <w:style w:type="character" w:styleId="a4">
+  <w:style w:type="character" w:styleId="Strong">
     <w:name w:val="Strong"/>
-    <w:basedOn w:val="a0"/>
+    <w:basedOn w:val="DefaultParagraphFont"/>
     <w:uiPriority w:val="22"/>
     <w:qFormat/>
     <w:rsid w:val="00A61508"/>
@@ -4162,9 +4145,9 @@
       <w:bCs/>
     </w:rPr>
   </w:style>
-  <w:style w:type="character" w:styleId="a5">
+  <w:style w:type="character" w:styleId="Hyperlink">
     <w:name w:val="Hyperlink"/>
-    <w:basedOn w:val="a0"/>
+    <w:basedOn w:val="DefaultParagraphFont"/>
     <w:uiPriority w:val="99"/>
     <w:unhideWhenUsed/>
     <w:rsid w:val="00A61508"/>
@@ -4173,14 +4156,14 @@
       <w:u w:val="single"/>
     </w:rPr>
   </w:style>
-  <w:style w:type="character" w:customStyle="1" w:styleId="10">
-    <w:name w:val="标题 1 字符"/>
-    <w:basedOn w:val="a0"/>
-    <w:link w:val="1"/>
+  <w:style w:type="character" w:customStyle="1" w:styleId="Heading1Char">
+    <w:name w:val="Heading 1 Char"/>
+    <w:basedOn w:val="DefaultParagraphFont"/>
+    <w:link w:val="Heading1"/>
     <w:uiPriority w:val="9"/>
     <w:rsid w:val="00A61508"/>
     <w:rPr>
-      <w:rFonts w:ascii="宋体" w:eastAsia="宋体" w:hAnsi="宋体" w:cs="宋体"/>
+      <w:rFonts w:ascii="SimSun" w:eastAsia="SimSun" w:hAnsi="SimSun" w:cs="SimSun"/>
       <w:b/>
       <w:bCs/>
       <w:kern w:val="36"/>
@@ -4188,15 +4171,15 @@
       <w:szCs w:val="48"/>
     </w:rPr>
   </w:style>
-  <w:style w:type="character" w:customStyle="1" w:styleId="30">
-    <w:name w:val="标题 3 字符"/>
-    <w:basedOn w:val="a0"/>
-    <w:link w:val="3"/>
+  <w:style w:type="character" w:customStyle="1" w:styleId="Heading3Char">
+    <w:name w:val="Heading 3 Char"/>
+    <w:basedOn w:val="DefaultParagraphFont"/>
+    <w:link w:val="Heading3"/>
     <w:uiPriority w:val="9"/>
     <w:semiHidden/>
     <w:rsid w:val="00A61508"/>
     <w:rPr>
-      <w:rFonts w:ascii="宋体" w:eastAsia="宋体" w:hAnsi="宋体" w:cs="宋体"/>
+      <w:rFonts w:ascii="SimSun" w:eastAsia="SimSun" w:hAnsi="SimSun" w:cs="SimSun"/>
       <w:b/>
       <w:bCs/>
       <w:kern w:val="0"/>
@@ -4204,11 +4187,11 @@
       <w:szCs w:val="32"/>
     </w:rPr>
   </w:style>
-  <w:style w:type="paragraph" w:styleId="a6">
+  <w:style w:type="paragraph" w:styleId="Date">
     <w:name w:val="Date"/>
-    <w:basedOn w:val="a"/>
-    <w:next w:val="a"/>
-    <w:link w:val="a7"/>
+    <w:basedOn w:val="Normal"/>
+    <w:next w:val="Normal"/>
+    <w:link w:val="DateChar"/>
     <w:uiPriority w:val="99"/>
     <w:semiHidden/>
     <w:unhideWhenUsed/>
@@ -4217,23 +4200,23 @@
       <w:ind w:leftChars="2500" w:left="100"/>
     </w:pPr>
   </w:style>
-  <w:style w:type="character" w:customStyle="1" w:styleId="a7">
-    <w:name w:val="日期 字符"/>
-    <w:basedOn w:val="a0"/>
-    <w:link w:val="a6"/>
+  <w:style w:type="character" w:customStyle="1" w:styleId="DateChar">
+    <w:name w:val="Date Char"/>
+    <w:basedOn w:val="DefaultParagraphFont"/>
+    <w:link w:val="Date"/>
     <w:uiPriority w:val="99"/>
     <w:semiHidden/>
     <w:rsid w:val="00906B6B"/>
     <w:rPr>
-      <w:rFonts w:ascii="宋体" w:eastAsia="宋体" w:hAnsi="宋体" w:cs="宋体"/>
+      <w:rFonts w:ascii="SimSun" w:eastAsia="SimSun" w:hAnsi="SimSun" w:cs="SimSun"/>
       <w:kern w:val="0"/>
       <w:sz w:val="24"/>
     </w:rPr>
   </w:style>
-  <w:style w:type="character" w:customStyle="1" w:styleId="20">
-    <w:name w:val="标题 2 字符"/>
-    <w:basedOn w:val="a0"/>
-    <w:link w:val="2"/>
+  <w:style w:type="character" w:customStyle="1" w:styleId="Heading2Char">
+    <w:name w:val="Heading 2 Char"/>
+    <w:basedOn w:val="DefaultParagraphFont"/>
+    <w:link w:val="Heading2"/>
     <w:uiPriority w:val="9"/>
     <w:semiHidden/>
     <w:rsid w:val="00906B6B"/>
@@ -4246,9 +4229,9 @@
       <w:szCs w:val="32"/>
     </w:rPr>
   </w:style>
-  <w:style w:type="character" w:styleId="a8">
+  <w:style w:type="character" w:styleId="UnresolvedMention">
     <w:name w:val="Unresolved Mention"/>
-    <w:basedOn w:val="a0"/>
+    <w:basedOn w:val="DefaultParagraphFont"/>
     <w:uiPriority w:val="99"/>
     <w:semiHidden/>
     <w:unhideWhenUsed/>
@@ -4258,9 +4241,9 @@
       <w:shd w:val="clear" w:color="auto" w:fill="E1DFDD"/>
     </w:rPr>
   </w:style>
-  <w:style w:type="character" w:styleId="a9">
+  <w:style w:type="character" w:styleId="FollowedHyperlink">
     <w:name w:val="FollowedHyperlink"/>
-    <w:basedOn w:val="a0"/>
+    <w:basedOn w:val="DefaultParagraphFont"/>
     <w:uiPriority w:val="99"/>
     <w:semiHidden/>
     <w:unhideWhenUsed/>
@@ -4270,9 +4253,9 @@
       <w:u w:val="single"/>
     </w:rPr>
   </w:style>
-  <w:style w:type="paragraph" w:styleId="aa">
+  <w:style w:type="paragraph" w:styleId="NormalWeb">
     <w:name w:val="Normal (Web)"/>
-    <w:basedOn w:val="a"/>
+    <w:basedOn w:val="Normal"/>
     <w:uiPriority w:val="99"/>
     <w:unhideWhenUsed/>
     <w:rsid w:val="00510789"/>

</xml_diff>